<commit_message>
Typo fix (research -> researched)
</commit_message>
<xml_diff>
--- a/ABCData.docx
+++ b/ABCData.docx
@@ -12,7 +12,73 @@
       </w:pPr>
       <w:r>
         <w:rPr/>
-        <w:t>Dear ABC board,</w:t>
+      </w:r>
+    </w:p>
+    <w:p>
+      <w:pPr>
+        <w:pStyle w:val="TextBody"/>
+        <w:widowControl/>
+        <w:suppressAutoHyphens w:val="true"/>
+        <w:bidi w:val="0"/>
+        <w:spacing w:lineRule="auto" w:line="276" w:before="0" w:after="140"/>
+        <w:ind w:left="0" w:right="0" w:firstLine="4989"/>
+        <w:jc w:val="left"/>
+        <w:rPr>
+          <w:rFonts w:ascii="Liberation Serif" w:hAnsi="Liberation Serif" w:eastAsia="Noto Serif CJK SC" w:cs="Lohit Devanagari"/>
+          <w:color w:val="auto"/>
+          <w:kern w:val="2"/>
+          <w:sz w:val="24"/>
+          <w:szCs w:val="24"/>
+          <w:lang w:val="en-AU" w:eastAsia="zh-CN" w:bidi="hi-IN"/>
+        </w:rPr>
+      </w:pPr>
+      <w:r>
+        <w:rPr>
+          <w:rFonts w:eastAsia="Noto Serif CJK SC" w:cs="Lohit Devanagari"/>
+          <w:color w:val="auto"/>
+          <w:kern w:val="2"/>
+          <w:sz w:val="24"/>
+          <w:szCs w:val="24"/>
+          <w:lang w:val="en-AU" w:eastAsia="zh-CN" w:bidi="hi-IN"/>
+        </w:rPr>
+        <w:t>[Your name goes here]</w:t>
+      </w:r>
+    </w:p>
+    <w:p>
+      <w:pPr>
+        <w:pStyle w:val="TextBody"/>
+        <w:bidi w:val="0"/>
+        <w:spacing w:lineRule="auto" w:line="276" w:before="0" w:after="140"/>
+        <w:jc w:val="left"/>
+        <w:rPr/>
+      </w:pPr>
+      <w:r>
+        <w:rPr/>
+      </w:r>
+    </w:p>
+    <w:p>
+      <w:pPr>
+        <w:pStyle w:val="TextBody"/>
+        <w:bidi w:val="0"/>
+        <w:spacing w:lineRule="auto" w:line="276" w:before="0" w:after="140"/>
+        <w:jc w:val="left"/>
+        <w:rPr/>
+      </w:pPr>
+      <w:r>
+        <w:rPr/>
+        <w:t xml:space="preserve">Dear </w:t>
+      </w:r>
+      <w:r>
+        <w:rPr/>
+        <w:t xml:space="preserve">[Destination goes here: choose from </w:t>
+      </w:r>
+      <w:r>
+        <w:rPr/>
+        <w:t xml:space="preserve">ABC board, </w:t>
+      </w:r>
+      <w:r>
+        <w:rPr/>
+        <w:t>Minister for communications, shadow minister for communications, Greens spokesperson on communications, etc...]</w:t>
       </w:r>
     </w:p>
     <w:p>
@@ -69,7 +135,6 @@
       <w:r>
         <w:rPr>
           <w:rStyle w:val="FootnoteAnchor"/>
-          <w:position w:val="8"/>
           <w:sz w:val="19"/>
         </w:rPr>
         <w:footnoteReference w:id="2"/>
@@ -81,7 +146,6 @@
       <w:r>
         <w:rPr>
           <w:rStyle w:val="FootnoteAnchor"/>
-          <w:position w:val="8"/>
           <w:sz w:val="19"/>
         </w:rPr>
         <w:footnoteReference w:id="3"/>
@@ -101,15 +165,7 @@
       </w:pPr>
       <w:r>
         <w:rPr/>
-        <w:t>You do not seem to have considered how sensitive a person’s ABC viewing or listening habits may be, or how much harm could be done when they are shared. Many Australians go to the ABC as a trusted source of information on controversial issues. A student from an authoritarian country who likes to watch shows about democracy, or a teenager from a conservative family who takes an interest in gender fludity or religious skepticism, may suffer significant harm if these preferences are exposed. For example, if an Australian has watched Foreign Correspondent's ep</w:t>
-      </w:r>
-      <w:r>
-        <w:rPr/>
-        <w:t>i</w:t>
-      </w:r>
-      <w:r>
-        <w:rPr/>
-        <w:t>sode on the crackdown in Xinjiang, this could be used by Facebook or Google to inform an attribute such as "interested in human rights abuses in China," which could then be used by the Chinese government to target propaganda directly to those viewers via paid advertising on those platforms. This has implications for societal political manipulation. I do not believe you have genuine consent to gather or share this information, particularly since the data is likely to be very easily identifiable by Google, Facebook, the Chinese Communist Party, or other sophisticated data gatherers with whom it might (directly or indirectly) be shared.</w:t>
+        <w:t>You do not seem to have considered how sensitive a person’s ABC viewing or listening habits may be, or how much harm could be done when they are shared. Many Australians go to the ABC as a trusted source of information on controversial issues. A student from an authoritarian country who likes to watch shows about democracy, or a teenager from a conservative family who takes an interest in gender fludity or religious skepticism, may suffer significant harm if these preferences are exposed. For example, if an Australian has watched Foreign Correspondent's episode on the crackdown in Xinjiang, this could be used by Facebook or Google to inform an attribute such as "interested in human rights abuses in China," which could then be used by the Chinese government to target propaganda directly to those viewers via paid advertising on those platforms. This has implications for societal political manipulation. I do not believe you have genuine consent to gather or share this information, particularly since the data is likely to be very easily identifiable by Google, Facebook, the Chinese Communist Party, or other sophisticated data gatherers with whom it might (directly or indirectly) be shared.</w:t>
       </w:r>
     </w:p>
     <w:p>
@@ -135,7 +191,15 @@
       </w:pPr>
       <w:r>
         <w:rPr/>
-        <w:t>The ABC's other content, which my family and I often watch through iView, provides an equivalent, well-research, balanced shared set of facts around complex and challenging issues of all kinds. We have recently watched a history of Australia's feminist movement that raised serious questions about the role of ASIO. We also enjoyed the examination by Sam Neil of how an Anglo-New Zealander could try to understand the impact of Cook’s voyage on the people who were already here. In both cases, we had not watched anything similar before, and I doubt your algorithm would have picked them for us, but it is a good thing to be challenged to watch something that teaches you something you did not know about your own country.</w:t>
+        <w:t>The ABC's other content, which my family and I often watch through iView, provides an equivalent, well-research</w:t>
+      </w:r>
+      <w:r>
+        <w:rPr/>
+        <w:t>ed</w:t>
+      </w:r>
+      <w:r>
+        <w:rPr/>
+        <w:t>, balanced shared set of facts around complex and challenging issues of all kinds. We have recently watched a history of Australia's feminist movement that raised serious questions about the role of ASIO. We also enjoyed the examination by Sam Neil of how an Anglo-New Zealander could try to understand the impact of Cook’s voyage on the people who were already here. In both cases, we had not watched anything similar before, and I doubt your algorithm would have picked them for us, but it is a good thing to be challenged to watch something that teaches you something you did not know about your own country.</w:t>
       </w:r>
     </w:p>
     <w:p>
@@ -215,6 +279,7 @@
       <w:pgNumType w:fmt="decimal"/>
       <w:formProt w:val="false"/>
       <w:textDirection w:val="lrTb"/>
+      <w:docGrid w:type="default" w:linePitch="100" w:charSpace="0"/>
     </w:sectPr>
   </w:body>
 </w:document>
@@ -271,12 +336,10 @@
           <w:t>https://www.abc.net.au/news/backstory/2021-05-10/backstory-abc-iview-asking-for-info-to-be-more-personalised/100129590</w:t>
         </w:r>
       </w:hyperlink>
-      <w:hyperlink r:id="rId2">
-        <w:r>
-          <w:rPr/>
-          <w:t xml:space="preserve"> Last accessed May 23 2021</w:t>
-        </w:r>
-      </w:hyperlink>
+      <w:r>
+        <w:rPr/>
+        <w:t xml:space="preserve"> Last accessed May 23 2021</w:t>
+      </w:r>
     </w:p>
   </w:footnote>
   <w:footnote w:id="3">
@@ -293,7 +356,7 @@
         </w:rPr>
         <w:footnoteRef/>
       </w:r>
-      <w:hyperlink r:id="rId3">
+      <w:hyperlink r:id="rId2">
         <w:r>
           <w:rPr>
             <w:rStyle w:val="InternetLink"/>
@@ -302,12 +365,10 @@
           <w:t>https://help.abc.net.au/hc/en-us/articles/360001511015-ABC-Privacy-Collection-Statement-</w:t>
         </w:r>
       </w:hyperlink>
-      <w:hyperlink r:id="rId4">
-        <w:r>
-          <w:rPr/>
-          <w:t xml:space="preserve"> Last accessed May 23 2021</w:t>
-        </w:r>
-      </w:hyperlink>
+      <w:r>
+        <w:rPr/>
+        <w:t xml:space="preserve"> Last accessed May 23 2021</w:t>
+      </w:r>
     </w:p>
   </w:footnote>
 </w:footnotes>
@@ -320,14 +381,12 @@
       <w:rPr>
         <w:rFonts w:ascii="Liberation Serif" w:hAnsi="Liberation Serif" w:eastAsia="Noto Serif CJK SC" w:cs="Lohit Devanagari"/>
         <w:kern w:val="2"/>
-        <w:sz w:val="24"/>
         <w:szCs w:val="24"/>
         <w:lang w:val="en-AU" w:eastAsia="zh-CN" w:bidi="hi-IN"/>
       </w:rPr>
     </w:rPrDefault>
     <w:pPrDefault>
       <w:pPr>
-        <w:widowControl/>
         <w:suppressAutoHyphens w:val="true"/>
       </w:pPr>
     </w:pPrDefault>
@@ -337,7 +396,10 @@
     <w:qFormat/>
     <w:pPr>
       <w:widowControl/>
+      <w:suppressAutoHyphens w:val="true"/>
       <w:bidi w:val="0"/>
+      <w:spacing w:before="0" w:after="0"/>
+      <w:jc w:val="left"/>
     </w:pPr>
     <w:rPr>
       <w:rFonts w:ascii="Liberation Serif" w:hAnsi="Liberation Serif" w:eastAsia="Noto Serif CJK SC" w:cs="Lohit Devanagari"/>
@@ -448,5 +510,14 @@
       <w:szCs w:val="20"/>
     </w:rPr>
   </w:style>
+  <w:style w:type="paragraph" w:styleId="TableContents">
+    <w:name w:val="Table Contents"/>
+    <w:basedOn w:val="Normal"/>
+    <w:qFormat/>
+    <w:pPr>
+      <w:suppressLineNumbers/>
+    </w:pPr>
+    <w:rPr/>
+  </w:style>
 </w:styles>
 </file>
</xml_diff>